<commit_message>
corrected ucd and its pdf
</commit_message>
<xml_diff>
--- a/USE CASE DESCRIPTION.docx
+++ b/USE CASE DESCRIPTION.docx
@@ -19,44 +19,13 @@
     </w:p>
     <w:p>
       <w:r>
-        <w:rPr>
-          <w:b/>
-          <w:bCs/>
-        </w:rPr>
         <w:t>Automated Log Analysis and Incident Response System</w:t>
       </w:r>
     </w:p>
     <w:p>
       <w:r>
-        <w:pict w14:anchorId="3D2E4FB8">
-          <v:rect id="_x0000_i1115" style="width:0;height:1.5pt" o:hralign="center" o:hrstd="t" o:hr="t" fillcolor="#a0a0a0" stroked="f"/>
-        </w:pict>
-      </w:r>
-    </w:p>
-    <w:p>
-      <w:pPr>
-        <w:rPr>
-          <w:b/>
-          <w:bCs/>
-        </w:rPr>
-      </w:pPr>
-      <w:r>
-        <w:rPr>
-          <w:b/>
-          <w:bCs/>
-        </w:rPr>
-        <w:t>Use Case Name</w:t>
-      </w:r>
-    </w:p>
-    <w:p>
-      <w:r>
-        <w:t>Automated Log Analysis and Incident Response</w:t>
-      </w:r>
-    </w:p>
-    <w:p>
-      <w:r>
-        <w:pict w14:anchorId="34B52D52">
-          <v:rect id="_x0000_i1092" style="width:0;height:1.5pt" o:hralign="center" o:hrstd="t" o:hr="t" fillcolor="#a0a0a0" stroked="f"/>
+        <w:pict w14:anchorId="56B1ACCA">
+          <v:rect id="_x0000_i1147" style="width:0;height:1.5pt" o:hralign="center" o:hrstd="t" o:hr="t" fillcolor="#a0a0a0" stroked="f"/>
         </w:pict>
       </w:r>
     </w:p>
@@ -79,127 +48,50 @@
       <w:pPr>
         <w:numPr>
           <w:ilvl w:val="0"/>
-          <w:numId w:val="1"/>
+          <w:numId w:val="9"/>
         </w:numPr>
       </w:pPr>
       <w:r>
-        <w:t>Application / Server</w:t>
+        <w:t>Application / Server – Generates logs</w:t>
       </w:r>
     </w:p>
     <w:p>
       <w:pPr>
         <w:numPr>
           <w:ilvl w:val="0"/>
-          <w:numId w:val="1"/>
+          <w:numId w:val="9"/>
         </w:numPr>
       </w:pPr>
       <w:r>
-        <w:t>On-call Engineer</w:t>
+        <w:t>On-call Engineer – Provides manual approval and intervention</w:t>
       </w:r>
     </w:p>
     <w:p>
       <w:pPr>
         <w:numPr>
           <w:ilvl w:val="0"/>
-          <w:numId w:val="1"/>
+          <w:numId w:val="9"/>
         </w:numPr>
       </w:pPr>
       <w:r>
-        <w:t>Notification System</w:t>
-      </w:r>
-    </w:p>
-    <w:p>
-      <w:r>
-        <w:pict w14:anchorId="259876B6">
-          <v:rect id="_x0000_i1093" style="width:0;height:1.5pt" o:hralign="center" o:hrstd="t" o:hr="t" fillcolor="#a0a0a0" stroked="f"/>
-        </w:pict>
-      </w:r>
-    </w:p>
-    <w:p>
-      <w:pPr>
-        <w:rPr>
-          <w:b/>
-          <w:bCs/>
-        </w:rPr>
-      </w:pPr>
-      <w:r>
-        <w:rPr>
-          <w:b/>
-          <w:bCs/>
-        </w:rPr>
-        <w:t>Secondary Actors</w:t>
+        <w:t>System Executor – Executes automated recovery actions</w:t>
       </w:r>
     </w:p>
     <w:p>
       <w:pPr>
         <w:numPr>
           <w:ilvl w:val="0"/>
-          <w:numId w:val="2"/>
+          <w:numId w:val="9"/>
         </w:numPr>
       </w:pPr>
       <w:r>
-        <w:t>Log Collector</w:t>
-      </w:r>
-    </w:p>
-    <w:p>
-      <w:pPr>
-        <w:numPr>
-          <w:ilvl w:val="0"/>
-          <w:numId w:val="2"/>
-        </w:numPr>
-      </w:pPr>
-      <w:r>
-        <w:t>Log Processor</w:t>
-      </w:r>
-    </w:p>
-    <w:p>
-      <w:pPr>
-        <w:numPr>
-          <w:ilvl w:val="0"/>
-          <w:numId w:val="2"/>
-        </w:numPr>
-      </w:pPr>
-      <w:r>
-        <w:t>Rule Engine</w:t>
-      </w:r>
-    </w:p>
-    <w:p>
-      <w:pPr>
-        <w:numPr>
-          <w:ilvl w:val="0"/>
-          <w:numId w:val="2"/>
-        </w:numPr>
-      </w:pPr>
-      <w:r>
-        <w:t>Anomaly Detection Engine</w:t>
-      </w:r>
-    </w:p>
-    <w:p>
-      <w:pPr>
-        <w:numPr>
-          <w:ilvl w:val="0"/>
-          <w:numId w:val="2"/>
-        </w:numPr>
-      </w:pPr>
-      <w:r>
-        <w:t>Response / Automation Engine</w:t>
-      </w:r>
-    </w:p>
-    <w:p>
-      <w:pPr>
-        <w:numPr>
-          <w:ilvl w:val="0"/>
-          <w:numId w:val="2"/>
-        </w:numPr>
-      </w:pPr>
-      <w:r>
-        <w:t>Incident Manager</w:t>
-      </w:r>
-    </w:p>
-    <w:p>
-      <w:r>
-        <w:pict w14:anchorId="650EE860">
-          <v:rect id="_x0000_i1094" style="width:0;height:1.5pt" o:hralign="center" o:hrstd="t" o:hr="t" fillcolor="#a0a0a0" stroked="f"/>
+        <w:t>Notification System – Receives alerts and updates</w:t>
+      </w:r>
+    </w:p>
+    <w:p>
+      <w:r>
+        <w:pict w14:anchorId="71968539">
+          <v:rect id="_x0000_i1149" style="width:0;height:1.5pt" o:hralign="center" o:hrstd="t" o:hr="t" fillcolor="#a0a0a0" stroked="f"/>
         </w:pict>
       </w:r>
     </w:p>
@@ -220,7 +112,7 @@
     </w:p>
     <w:p>
       <w:r>
-        <w:t xml:space="preserve">This use case describes how the system automatically ingests logs from multiple applications, </w:t>
+        <w:t xml:space="preserve">This use case describes how the system ingests logs from application servers, </w:t>
       </w:r>
       <w:proofErr w:type="spellStart"/>
       <w:r>
@@ -228,13 +120,13 @@
       </w:r>
       <w:proofErr w:type="spellEnd"/>
       <w:r>
-        <w:t xml:space="preserve"> them to detect failures or anomalies, correlates related events into incidents, and performs automated response actions. When required, the system escalates incidents to on-call engineers and sends notifications.</w:t>
-      </w:r>
-    </w:p>
-    <w:p>
-      <w:r>
-        <w:pict w14:anchorId="07F596ED">
-          <v:rect id="_x0000_i1095" style="width:0;height:1.5pt" o:hralign="center" o:hrstd="t" o:hr="t" fillcolor="#a0a0a0" stroked="f"/>
+        <w:t xml:space="preserve"> them using rule-based and anomaly-based techniques, correlates events into incidents, and performs automated recovery actions using predefined playbooks. For high-risk actions or failed automation, the system involves an on-call engineer and sends notifications through an external notification system.</w:t>
+      </w:r>
+    </w:p>
+    <w:p>
+      <w:r>
+        <w:pict w14:anchorId="3681E068">
+          <v:rect id="_x0000_i1150" style="width:0;height:1.5pt" o:hralign="center" o:hrstd="t" o:hr="t" fillcolor="#a0a0a0" stroked="f"/>
         </w:pict>
       </w:r>
     </w:p>
@@ -257,7 +149,7 @@
       <w:pPr>
         <w:numPr>
           <w:ilvl w:val="0"/>
-          <w:numId w:val="3"/>
+          <w:numId w:val="10"/>
         </w:numPr>
       </w:pPr>
       <w:r>
@@ -268,39 +160,28 @@
       <w:pPr>
         <w:numPr>
           <w:ilvl w:val="0"/>
-          <w:numId w:val="3"/>
+          <w:numId w:val="10"/>
         </w:numPr>
       </w:pPr>
       <w:r>
-        <w:t>Log collector is active and connected to the system</w:t>
+        <w:t>Detection rules and response playbooks are configured</w:t>
       </w:r>
     </w:p>
     <w:p>
       <w:pPr>
         <w:numPr>
           <w:ilvl w:val="0"/>
-          <w:numId w:val="3"/>
+          <w:numId w:val="10"/>
         </w:numPr>
       </w:pPr>
       <w:r>
-        <w:t>Detection rules and response playbooks are configured</w:t>
-      </w:r>
-    </w:p>
-    <w:p>
-      <w:pPr>
-        <w:numPr>
-          <w:ilvl w:val="0"/>
-          <w:numId w:val="3"/>
-        </w:numPr>
-      </w:pPr>
-      <w:r>
-        <w:t>Notification system is available</w:t>
-      </w:r>
-    </w:p>
-    <w:p>
-      <w:r>
-        <w:pict w14:anchorId="73ABB2B9">
-          <v:rect id="_x0000_i1096" style="width:0;height:1.5pt" o:hralign="center" o:hrstd="t" o:hr="t" fillcolor="#a0a0a0" stroked="f"/>
+        <w:t>System executor and notification system are available</w:t>
+      </w:r>
+    </w:p>
+    <w:p>
+      <w:r>
+        <w:pict w14:anchorId="2F8AC3A2">
+          <v:rect id="_x0000_i1151" style="width:0;height:1.5pt" o:hralign="center" o:hrstd="t" o:hr="t" fillcolor="#a0a0a0" stroked="f"/>
         </w:pict>
       </w:r>
     </w:p>
@@ -311,20 +192,11 @@
           <w:bCs/>
         </w:rPr>
       </w:pPr>
-    </w:p>
-    <w:p>
-      <w:pPr>
+      <w:r>
         <w:rPr>
           <w:b/>
           <w:bCs/>
         </w:rPr>
-      </w:pPr>
-      <w:r>
-        <w:rPr>
-          <w:b/>
-          <w:bCs/>
-        </w:rPr>
-        <w:lastRenderedPageBreak/>
         <w:t>Trigger</w:t>
       </w:r>
     </w:p>
@@ -335,8 +207,8 @@
     </w:p>
     <w:p>
       <w:r>
-        <w:pict w14:anchorId="1CF45EFE">
-          <v:rect id="_x0000_i1097" style="width:0;height:1.5pt" o:hralign="center" o:hrstd="t" o:hr="t" fillcolor="#a0a0a0" stroked="f"/>
+        <w:pict w14:anchorId="797FED1F">
+          <v:rect id="_x0000_i1152" style="width:0;height:1.5pt" o:hralign="center" o:hrstd="t" o:hr="t" fillcolor="#a0a0a0" stroked="f"/>
         </w:pict>
       </w:r>
     </w:p>
@@ -359,143 +231,133 @@
       <w:pPr>
         <w:numPr>
           <w:ilvl w:val="0"/>
-          <w:numId w:val="4"/>
+          <w:numId w:val="11"/>
         </w:numPr>
       </w:pPr>
       <w:r>
-        <w:t>Application servers continuously generate logs during execution.</w:t>
+        <w:t>Application / Server generates log data.</w:t>
       </w:r>
     </w:p>
     <w:p>
       <w:pPr>
         <w:numPr>
           <w:ilvl w:val="0"/>
-          <w:numId w:val="4"/>
+          <w:numId w:val="11"/>
         </w:numPr>
       </w:pPr>
       <w:r>
-        <w:t>The Log Collector collects logs from multiple application instances.</w:t>
+        <w:t xml:space="preserve">Logs are ingested and </w:t>
+      </w:r>
+      <w:proofErr w:type="spellStart"/>
+      <w:r>
+        <w:t>analyzed</w:t>
+      </w:r>
+      <w:proofErr w:type="spellEnd"/>
+      <w:r>
+        <w:t xml:space="preserve"> internally by the system.</w:t>
       </w:r>
     </w:p>
     <w:p>
       <w:pPr>
         <w:numPr>
           <w:ilvl w:val="0"/>
-          <w:numId w:val="4"/>
+          <w:numId w:val="11"/>
         </w:numPr>
       </w:pPr>
       <w:r>
-        <w:t>The Log Processor parses and normalizes incoming logs.</w:t>
+        <w:t>Known failures are identified using rule-based analysis.</w:t>
       </w:r>
     </w:p>
     <w:p>
       <w:pPr>
         <w:numPr>
           <w:ilvl w:val="0"/>
-          <w:numId w:val="4"/>
+          <w:numId w:val="11"/>
         </w:numPr>
       </w:pPr>
       <w:r>
-        <w:t>The Rule Engine evaluates logs against predefined rules to detect known failure patterns.</w:t>
+        <w:t xml:space="preserve">Unknown or abnormal </w:t>
+      </w:r>
+      <w:proofErr w:type="spellStart"/>
+      <w:r>
+        <w:t>behavior</w:t>
+      </w:r>
+      <w:proofErr w:type="spellEnd"/>
+      <w:r>
+        <w:t xml:space="preserve"> is detected using anomaly detection.</w:t>
       </w:r>
     </w:p>
     <w:p>
       <w:pPr>
         <w:numPr>
           <w:ilvl w:val="0"/>
-          <w:numId w:val="4"/>
+          <w:numId w:val="11"/>
         </w:numPr>
       </w:pPr>
       <w:r>
-        <w:t xml:space="preserve">The Anomaly Detection Engine </w:t>
-      </w:r>
-      <w:proofErr w:type="spellStart"/>
-      <w:r>
-        <w:t>analyzes</w:t>
-      </w:r>
-      <w:proofErr w:type="spellEnd"/>
-      <w:r>
-        <w:t xml:space="preserve"> logs to detect abnormal </w:t>
-      </w:r>
-      <w:proofErr w:type="spellStart"/>
-      <w:r>
-        <w:t>behavior</w:t>
-      </w:r>
-      <w:proofErr w:type="spellEnd"/>
-      <w:r>
-        <w:t xml:space="preserve"> or unknown issues.</w:t>
+        <w:t>The system correlates detected signals and creates or updates an incident.</w:t>
       </w:r>
     </w:p>
     <w:p>
       <w:pPr>
         <w:numPr>
           <w:ilvl w:val="0"/>
-          <w:numId w:val="4"/>
+          <w:numId w:val="11"/>
         </w:numPr>
       </w:pPr>
       <w:r>
-        <w:t>Detected signals are passed to the Response / Automation Engine.</w:t>
+        <w:t>The Incident Manager determines whether the incident can be handled automatically.</w:t>
       </w:r>
     </w:p>
     <w:p>
       <w:pPr>
         <w:numPr>
           <w:ilvl w:val="0"/>
-          <w:numId w:val="4"/>
+          <w:numId w:val="11"/>
         </w:numPr>
       </w:pPr>
       <w:r>
-        <w:t>The Incident Manager creates or updates an incident based on correlated log events.</w:t>
+        <w:t>The system executes the appropriate response playbook.</w:t>
       </w:r>
     </w:p>
     <w:p>
       <w:pPr>
         <w:numPr>
           <w:ilvl w:val="0"/>
-          <w:numId w:val="4"/>
+          <w:numId w:val="11"/>
         </w:numPr>
       </w:pPr>
       <w:r>
-        <w:t>If the incident qualifies for automated handling, a response action is triggered.</w:t>
+        <w:t>The Automated Response is performed using the System Executor.</w:t>
       </w:r>
     </w:p>
     <w:p>
       <w:pPr>
         <w:numPr>
           <w:ilvl w:val="0"/>
-          <w:numId w:val="4"/>
+          <w:numId w:val="11"/>
         </w:numPr>
       </w:pPr>
       <w:r>
-        <w:t>The system executes the response action such as service restart or rollback.</w:t>
+        <w:lastRenderedPageBreak/>
+        <w:t>The incident is updated and recorded.</w:t>
       </w:r>
     </w:p>
     <w:p>
       <w:pPr>
         <w:numPr>
           <w:ilvl w:val="0"/>
-          <w:numId w:val="4"/>
+          <w:numId w:val="11"/>
         </w:numPr>
       </w:pPr>
       <w:r>
-        <w:t>The incident status is updated accordingly.</w:t>
-      </w:r>
-    </w:p>
-    <w:p>
-      <w:pPr>
-        <w:numPr>
-          <w:ilvl w:val="0"/>
-          <w:numId w:val="4"/>
-        </w:numPr>
-      </w:pPr>
-      <w:r>
-        <w:t>Notifications are sent to the notification system for visibility.</w:t>
-      </w:r>
-    </w:p>
-    <w:p>
-      <w:r>
-        <w:pict w14:anchorId="65ECEC72">
-          <v:rect id="_x0000_i1098" style="width:0;height:1.5pt" o:hralign="center" o:hrstd="t" o:hr="t" fillcolor="#a0a0a0" stroked="f"/>
+        <w:t>Notifications are sent to the Notification System.</w:t>
+      </w:r>
+    </w:p>
+    <w:p>
+      <w:r>
+        <w:pict w14:anchorId="3BB8C535">
+          <v:rect id="_x0000_i1153" style="width:0;height:1.5pt" o:hralign="center" o:hrstd="t" o:hr="t" fillcolor="#a0a0a0" stroked="f"/>
         </w:pict>
       </w:r>
     </w:p>
@@ -511,58 +373,58 @@
           <w:b/>
           <w:bCs/>
         </w:rPr>
-        <w:t>Alternate Flow A – Manual Approval Required</w:t>
+        <w:t>Alternate Flow A – Manual Approval Required (&lt;&lt;extend&gt;&gt;)</w:t>
       </w:r>
     </w:p>
     <w:p>
       <w:pPr>
         <w:numPr>
           <w:ilvl w:val="0"/>
-          <w:numId w:val="5"/>
+          <w:numId w:val="12"/>
         </w:numPr>
       </w:pPr>
       <w:r>
-        <w:t>The Incident Manager identifies a high-impact incident.</w:t>
+        <w:t>The Incident Manager identifies a high-impact or risky recovery action.</w:t>
       </w:r>
     </w:p>
     <w:p>
       <w:pPr>
         <w:numPr>
           <w:ilvl w:val="0"/>
-          <w:numId w:val="5"/>
+          <w:numId w:val="12"/>
         </w:numPr>
       </w:pPr>
       <w:r>
-        <w:t>The system requests manual approval from the on-call engineer.</w:t>
+        <w:t>The system requests manual approval from the On-call Engineer.</w:t>
       </w:r>
     </w:p>
     <w:p>
       <w:pPr>
         <w:numPr>
           <w:ilvl w:val="0"/>
-          <w:numId w:val="5"/>
+          <w:numId w:val="12"/>
         </w:numPr>
       </w:pPr>
       <w:r>
-        <w:t>The on-call engineer reviews the incident details.</w:t>
+        <w:t>The On-call Engineer reviews the incident details.</w:t>
       </w:r>
     </w:p>
     <w:p>
       <w:pPr>
         <w:numPr>
           <w:ilvl w:val="0"/>
-          <w:numId w:val="5"/>
+          <w:numId w:val="12"/>
         </w:numPr>
       </w:pPr>
       <w:r>
-        <w:t>Upon approval, the response action is executed.</w:t>
+        <w:t>Upon approval, the response playbook is executed.</w:t>
       </w:r>
     </w:p>
     <w:p>
       <w:pPr>
         <w:numPr>
           <w:ilvl w:val="0"/>
-          <w:numId w:val="5"/>
+          <w:numId w:val="12"/>
         </w:numPr>
       </w:pPr>
       <w:r>
@@ -571,8 +433,8 @@
     </w:p>
     <w:p>
       <w:r>
-        <w:pict w14:anchorId="4D37B7C4">
-          <v:rect id="_x0000_i1099" style="width:0;height:1.5pt" o:hralign="center" o:hrstd="t" o:hr="t" fillcolor="#a0a0a0" stroked="f"/>
+        <w:pict w14:anchorId="3A726157">
+          <v:rect id="_x0000_i1154" style="width:0;height:1.5pt" o:hralign="center" o:hrstd="t" o:hr="t" fillcolor="#a0a0a0" stroked="f"/>
         </w:pict>
       </w:r>
     </w:p>
@@ -588,57 +450,57 @@
           <w:b/>
           <w:bCs/>
         </w:rPr>
-        <w:t>Alternate Flow B – Response Failure</w:t>
+        <w:t>Alternate Flow B – Failure or Exception (&lt;&lt;extend&gt;&gt;)</w:t>
       </w:r>
     </w:p>
     <w:p>
       <w:pPr>
         <w:numPr>
           <w:ilvl w:val="0"/>
-          <w:numId w:val="6"/>
+          <w:numId w:val="13"/>
         </w:numPr>
       </w:pPr>
       <w:r>
-        <w:t>An automated response action fails due to an error or exception.</w:t>
+        <w:t>The automated response fails during execution.</w:t>
       </w:r>
     </w:p>
     <w:p>
       <w:pPr>
         <w:numPr>
           <w:ilvl w:val="0"/>
-          <w:numId w:val="6"/>
+          <w:numId w:val="13"/>
         </w:numPr>
       </w:pPr>
       <w:r>
-        <w:t>The failure is recorded by the system.</w:t>
+        <w:t>The failure or exception is recorded by the system.</w:t>
       </w:r>
     </w:p>
     <w:p>
       <w:pPr>
         <w:numPr>
           <w:ilvl w:val="0"/>
-          <w:numId w:val="6"/>
+          <w:numId w:val="13"/>
         </w:numPr>
       </w:pPr>
       <w:r>
-        <w:t>The Incident Manager escalates the incident.</w:t>
+        <w:t>The incident is escalated for manual intervention.</w:t>
       </w:r>
     </w:p>
     <w:p>
       <w:pPr>
         <w:numPr>
           <w:ilvl w:val="0"/>
-          <w:numId w:val="6"/>
+          <w:numId w:val="13"/>
         </w:numPr>
       </w:pPr>
       <w:r>
-        <w:t>A notification is sent to the on-call engineer for manual intervention.</w:t>
-      </w:r>
-    </w:p>
-    <w:p>
-      <w:r>
-        <w:pict w14:anchorId="6D91B8AF">
-          <v:rect id="_x0000_i1100" style="width:0;height:1.5pt" o:hralign="center" o:hrstd="t" o:hr="t" fillcolor="#a0a0a0" stroked="f"/>
+        <w:t>A notification is sent to the On-call Engineer through the Notification System.</w:t>
+      </w:r>
+    </w:p>
+    <w:p>
+      <w:r>
+        <w:pict w14:anchorId="510D0D56">
+          <v:rect id="_x0000_i1155" style="width:0;height:1.5pt" o:hralign="center" o:hrstd="t" o:hr="t" fillcolor="#a0a0a0" stroked="f"/>
         </w:pict>
       </w:r>
     </w:p>
@@ -649,20 +511,11 @@
           <w:bCs/>
         </w:rPr>
       </w:pPr>
-    </w:p>
-    <w:p>
-      <w:pPr>
+      <w:r>
         <w:rPr>
           <w:b/>
           <w:bCs/>
         </w:rPr>
-      </w:pPr>
-      <w:r>
-        <w:rPr>
-          <w:b/>
-          <w:bCs/>
-        </w:rPr>
-        <w:lastRenderedPageBreak/>
         <w:t>Postconditions</w:t>
       </w:r>
     </w:p>
@@ -670,18 +523,18 @@
       <w:pPr>
         <w:numPr>
           <w:ilvl w:val="0"/>
-          <w:numId w:val="7"/>
+          <w:numId w:val="14"/>
         </w:numPr>
       </w:pPr>
       <w:r>
-        <w:t>The incident is resolved automatically or escalated to an engineer</w:t>
+        <w:t>The incident is resolved automatically or escalated to the On-call Engineer</w:t>
       </w:r>
     </w:p>
     <w:p>
       <w:pPr>
         <w:numPr>
           <w:ilvl w:val="0"/>
-          <w:numId w:val="7"/>
+          <w:numId w:val="14"/>
         </w:numPr>
       </w:pPr>
       <w:r>
@@ -692,7 +545,7 @@
       <w:pPr>
         <w:numPr>
           <w:ilvl w:val="0"/>
-          <w:numId w:val="7"/>
+          <w:numId w:val="14"/>
         </w:numPr>
       </w:pPr>
       <w:r>
@@ -701,8 +554,8 @@
     </w:p>
     <w:p>
       <w:r>
-        <w:pict w14:anchorId="0A6713A7">
-          <v:rect id="_x0000_i1101" style="width:0;height:1.5pt" o:hralign="center" o:hrstd="t" o:hr="t" fillcolor="#a0a0a0" stroked="f"/>
+        <w:pict w14:anchorId="7CC58810">
+          <v:rect id="_x0000_i1156" style="width:0;height:1.5pt" o:hralign="center" o:hrstd="t" o:hr="t" fillcolor="#a0a0a0" stroked="f"/>
         </w:pict>
       </w:r>
     </w:p>
@@ -725,7 +578,7 @@
       <w:pPr>
         <w:numPr>
           <w:ilvl w:val="0"/>
-          <w:numId w:val="8"/>
+          <w:numId w:val="15"/>
         </w:numPr>
       </w:pPr>
       <w:r>
@@ -744,33 +597,33 @@
       <w:pPr>
         <w:numPr>
           <w:ilvl w:val="0"/>
-          <w:numId w:val="8"/>
+          <w:numId w:val="15"/>
         </w:numPr>
       </w:pPr>
       <w:r>
-        <w:t>Minimizes manual intervention for common failures</w:t>
+        <w:t>Enables safe and controlled automation</w:t>
       </w:r>
     </w:p>
     <w:p>
       <w:pPr>
         <w:numPr>
           <w:ilvl w:val="0"/>
-          <w:numId w:val="8"/>
+          <w:numId w:val="15"/>
         </w:numPr>
       </w:pPr>
       <w:r>
-        <w:t>Improves system reliability and operational efficiency</w:t>
+        <w:t>Minimizes alert fatigue and manual intervention</w:t>
       </w:r>
     </w:p>
     <w:p>
       <w:pPr>
         <w:numPr>
           <w:ilvl w:val="0"/>
-          <w:numId w:val="8"/>
+          <w:numId w:val="15"/>
         </w:numPr>
       </w:pPr>
       <w:r>
-        <w:t>Provides consistent and auditable incident handling</w:t>
+        <w:t>Provides consistent, auditable incident handling</w:t>
       </w:r>
     </w:p>
     <w:p/>
@@ -787,6 +640,602 @@
 <file path=word/numbering.xml><?xml version="1.0" encoding="utf-8"?>
 <w:numbering xmlns:wpc="http://schemas.microsoft.com/office/word/2010/wordprocessingCanvas" xmlns:cx="http://schemas.microsoft.com/office/drawing/2014/chartex" xmlns:cx1="http://schemas.microsoft.com/office/drawing/2015/9/8/chartex" xmlns:cx2="http://schemas.microsoft.com/office/drawing/2015/10/21/chartex" xmlns:cx3="http://schemas.microsoft.com/office/drawing/2016/5/9/chartex" xmlns:cx4="http://schemas.microsoft.com/office/drawing/2016/5/10/chartex" xmlns:cx5="http://schemas.microsoft.com/office/drawing/2016/5/11/chartex" xmlns:cx6="http://schemas.microsoft.com/office/drawing/2016/5/12/chartex" xmlns:cx7="http://schemas.microsoft.com/office/drawing/2016/5/13/chartex" xmlns:cx8="http://schemas.microsoft.com/office/drawing/2016/5/14/chartex" xmlns:mc="http://schemas.openxmlformats.org/markup-compatibility/2006" xmlns:aink="http://schemas.microsoft.com/office/drawing/2016/ink" xmlns:am3d="http://schemas.microsoft.com/office/drawing/2017/model3d" xmlns:o="urn:schemas-microsoft-com:office:office" xmlns:oel="http://schemas.microsoft.com/office/2019/extlst" xmlns:r="http://schemas.openxmlformats.org/officeDocument/2006/relationships" xmlns:m="http://schemas.openxmlformats.org/officeDocument/2006/math" xmlns:v="urn:schemas-microsoft-com:vml" xmlns:wp14="http://schemas.microsoft.com/office/word/2010/wordprocessingDrawing" xmlns:wp="http://schemas.openxmlformats.org/drawingml/2006/wordprocessingDrawing" xmlns:w10="urn:schemas-microsoft-com:office:word" xmlns:w="http://schemas.openxmlformats.org/wordprocessingml/2006/main" xmlns:w14="http://schemas.microsoft.com/office/word/2010/wordml" xmlns:w15="http://schemas.microsoft.com/office/word/2012/wordml" xmlns:w16cex="http://schemas.microsoft.com/office/word/2018/wordml/cex" xmlns:w16cid="http://schemas.microsoft.com/office/word/2016/wordml/cid" xmlns:w16="http://schemas.microsoft.com/office/word/2018/wordml" xmlns:w16du="http://schemas.microsoft.com/office/word/2023/wordml/word16du" xmlns:w16sdtdh="http://schemas.microsoft.com/office/word/2020/wordml/sdtdatahash" xmlns:w16sdtfl="http://schemas.microsoft.com/office/word/2024/wordml/sdtformatlock" xmlns:w16se="http://schemas.microsoft.com/office/word/2015/wordml/symex" xmlns:wpg="http://schemas.microsoft.com/office/word/2010/wordprocessingGroup" xmlns:wpi="http://schemas.microsoft.com/office/word/2010/wordprocessingInk" xmlns:wne="http://schemas.microsoft.com/office/word/2006/wordml" xmlns:wps="http://schemas.microsoft.com/office/word/2010/wordprocessingShape" mc:Ignorable="w14 w15 w16se w16cid w16 w16cex w16sdtdh w16sdtfl w16du wp14">
   <w:abstractNum w:abstractNumId="0" w15:restartNumberingAfterBreak="0">
+    <w:nsid w:val="0F2779A9"/>
+    <w:multiLevelType w:val="multilevel"/>
+    <w:tmpl w:val="4F8E4E36"/>
+    <w:lvl w:ilvl="0">
+      <w:start w:val="1"/>
+      <w:numFmt w:val="bullet"/>
+      <w:lvlText w:val=""/>
+      <w:lvlJc w:val="left"/>
+      <w:pPr>
+        <w:tabs>
+          <w:tab w:val="num" w:pos="720"/>
+        </w:tabs>
+        <w:ind w:left="720" w:hanging="360"/>
+      </w:pPr>
+      <w:rPr>
+        <w:rFonts w:ascii="Symbol" w:hAnsi="Symbol" w:hint="default"/>
+        <w:sz w:val="20"/>
+      </w:rPr>
+    </w:lvl>
+    <w:lvl w:ilvl="1" w:tentative="1">
+      <w:start w:val="1"/>
+      <w:numFmt w:val="bullet"/>
+      <w:lvlText w:val="o"/>
+      <w:lvlJc w:val="left"/>
+      <w:pPr>
+        <w:tabs>
+          <w:tab w:val="num" w:pos="1440"/>
+        </w:tabs>
+        <w:ind w:left="1440" w:hanging="360"/>
+      </w:pPr>
+      <w:rPr>
+        <w:rFonts w:ascii="Courier New" w:hAnsi="Courier New" w:hint="default"/>
+        <w:sz w:val="20"/>
+      </w:rPr>
+    </w:lvl>
+    <w:lvl w:ilvl="2" w:tentative="1">
+      <w:start w:val="1"/>
+      <w:numFmt w:val="bullet"/>
+      <w:lvlText w:val=""/>
+      <w:lvlJc w:val="left"/>
+      <w:pPr>
+        <w:tabs>
+          <w:tab w:val="num" w:pos="2160"/>
+        </w:tabs>
+        <w:ind w:left="2160" w:hanging="360"/>
+      </w:pPr>
+      <w:rPr>
+        <w:rFonts w:ascii="Wingdings" w:hAnsi="Wingdings" w:hint="default"/>
+        <w:sz w:val="20"/>
+      </w:rPr>
+    </w:lvl>
+    <w:lvl w:ilvl="3" w:tentative="1">
+      <w:start w:val="1"/>
+      <w:numFmt w:val="bullet"/>
+      <w:lvlText w:val=""/>
+      <w:lvlJc w:val="left"/>
+      <w:pPr>
+        <w:tabs>
+          <w:tab w:val="num" w:pos="2880"/>
+        </w:tabs>
+        <w:ind w:left="2880" w:hanging="360"/>
+      </w:pPr>
+      <w:rPr>
+        <w:rFonts w:ascii="Wingdings" w:hAnsi="Wingdings" w:hint="default"/>
+        <w:sz w:val="20"/>
+      </w:rPr>
+    </w:lvl>
+    <w:lvl w:ilvl="4" w:tentative="1">
+      <w:start w:val="1"/>
+      <w:numFmt w:val="bullet"/>
+      <w:lvlText w:val=""/>
+      <w:lvlJc w:val="left"/>
+      <w:pPr>
+        <w:tabs>
+          <w:tab w:val="num" w:pos="3600"/>
+        </w:tabs>
+        <w:ind w:left="3600" w:hanging="360"/>
+      </w:pPr>
+      <w:rPr>
+        <w:rFonts w:ascii="Wingdings" w:hAnsi="Wingdings" w:hint="default"/>
+        <w:sz w:val="20"/>
+      </w:rPr>
+    </w:lvl>
+    <w:lvl w:ilvl="5" w:tentative="1">
+      <w:start w:val="1"/>
+      <w:numFmt w:val="bullet"/>
+      <w:lvlText w:val=""/>
+      <w:lvlJc w:val="left"/>
+      <w:pPr>
+        <w:tabs>
+          <w:tab w:val="num" w:pos="4320"/>
+        </w:tabs>
+        <w:ind w:left="4320" w:hanging="360"/>
+      </w:pPr>
+      <w:rPr>
+        <w:rFonts w:ascii="Wingdings" w:hAnsi="Wingdings" w:hint="default"/>
+        <w:sz w:val="20"/>
+      </w:rPr>
+    </w:lvl>
+    <w:lvl w:ilvl="6" w:tentative="1">
+      <w:start w:val="1"/>
+      <w:numFmt w:val="bullet"/>
+      <w:lvlText w:val=""/>
+      <w:lvlJc w:val="left"/>
+      <w:pPr>
+        <w:tabs>
+          <w:tab w:val="num" w:pos="5040"/>
+        </w:tabs>
+        <w:ind w:left="5040" w:hanging="360"/>
+      </w:pPr>
+      <w:rPr>
+        <w:rFonts w:ascii="Wingdings" w:hAnsi="Wingdings" w:hint="default"/>
+        <w:sz w:val="20"/>
+      </w:rPr>
+    </w:lvl>
+    <w:lvl w:ilvl="7" w:tentative="1">
+      <w:start w:val="1"/>
+      <w:numFmt w:val="bullet"/>
+      <w:lvlText w:val=""/>
+      <w:lvlJc w:val="left"/>
+      <w:pPr>
+        <w:tabs>
+          <w:tab w:val="num" w:pos="5760"/>
+        </w:tabs>
+        <w:ind w:left="5760" w:hanging="360"/>
+      </w:pPr>
+      <w:rPr>
+        <w:rFonts w:ascii="Wingdings" w:hAnsi="Wingdings" w:hint="default"/>
+        <w:sz w:val="20"/>
+      </w:rPr>
+    </w:lvl>
+    <w:lvl w:ilvl="8" w:tentative="1">
+      <w:start w:val="1"/>
+      <w:numFmt w:val="bullet"/>
+      <w:lvlText w:val=""/>
+      <w:lvlJc w:val="left"/>
+      <w:pPr>
+        <w:tabs>
+          <w:tab w:val="num" w:pos="6480"/>
+        </w:tabs>
+        <w:ind w:left="6480" w:hanging="360"/>
+      </w:pPr>
+      <w:rPr>
+        <w:rFonts w:ascii="Wingdings" w:hAnsi="Wingdings" w:hint="default"/>
+        <w:sz w:val="20"/>
+      </w:rPr>
+    </w:lvl>
+  </w:abstractNum>
+  <w:abstractNum w:abstractNumId="1" w15:restartNumberingAfterBreak="0">
+    <w:nsid w:val="1EC10C24"/>
+    <w:multiLevelType w:val="multilevel"/>
+    <w:tmpl w:val="DDD60D7A"/>
+    <w:lvl w:ilvl="0">
+      <w:start w:val="1"/>
+      <w:numFmt w:val="bullet"/>
+      <w:lvlText w:val=""/>
+      <w:lvlJc w:val="left"/>
+      <w:pPr>
+        <w:tabs>
+          <w:tab w:val="num" w:pos="720"/>
+        </w:tabs>
+        <w:ind w:left="720" w:hanging="360"/>
+      </w:pPr>
+      <w:rPr>
+        <w:rFonts w:ascii="Symbol" w:hAnsi="Symbol" w:hint="default"/>
+        <w:sz w:val="20"/>
+      </w:rPr>
+    </w:lvl>
+    <w:lvl w:ilvl="1" w:tentative="1">
+      <w:start w:val="1"/>
+      <w:numFmt w:val="bullet"/>
+      <w:lvlText w:val="o"/>
+      <w:lvlJc w:val="left"/>
+      <w:pPr>
+        <w:tabs>
+          <w:tab w:val="num" w:pos="1440"/>
+        </w:tabs>
+        <w:ind w:left="1440" w:hanging="360"/>
+      </w:pPr>
+      <w:rPr>
+        <w:rFonts w:ascii="Courier New" w:hAnsi="Courier New" w:hint="default"/>
+        <w:sz w:val="20"/>
+      </w:rPr>
+    </w:lvl>
+    <w:lvl w:ilvl="2" w:tentative="1">
+      <w:start w:val="1"/>
+      <w:numFmt w:val="bullet"/>
+      <w:lvlText w:val=""/>
+      <w:lvlJc w:val="left"/>
+      <w:pPr>
+        <w:tabs>
+          <w:tab w:val="num" w:pos="2160"/>
+        </w:tabs>
+        <w:ind w:left="2160" w:hanging="360"/>
+      </w:pPr>
+      <w:rPr>
+        <w:rFonts w:ascii="Wingdings" w:hAnsi="Wingdings" w:hint="default"/>
+        <w:sz w:val="20"/>
+      </w:rPr>
+    </w:lvl>
+    <w:lvl w:ilvl="3" w:tentative="1">
+      <w:start w:val="1"/>
+      <w:numFmt w:val="bullet"/>
+      <w:lvlText w:val=""/>
+      <w:lvlJc w:val="left"/>
+      <w:pPr>
+        <w:tabs>
+          <w:tab w:val="num" w:pos="2880"/>
+        </w:tabs>
+        <w:ind w:left="2880" w:hanging="360"/>
+      </w:pPr>
+      <w:rPr>
+        <w:rFonts w:ascii="Wingdings" w:hAnsi="Wingdings" w:hint="default"/>
+        <w:sz w:val="20"/>
+      </w:rPr>
+    </w:lvl>
+    <w:lvl w:ilvl="4" w:tentative="1">
+      <w:start w:val="1"/>
+      <w:numFmt w:val="bullet"/>
+      <w:lvlText w:val=""/>
+      <w:lvlJc w:val="left"/>
+      <w:pPr>
+        <w:tabs>
+          <w:tab w:val="num" w:pos="3600"/>
+        </w:tabs>
+        <w:ind w:left="3600" w:hanging="360"/>
+      </w:pPr>
+      <w:rPr>
+        <w:rFonts w:ascii="Wingdings" w:hAnsi="Wingdings" w:hint="default"/>
+        <w:sz w:val="20"/>
+      </w:rPr>
+    </w:lvl>
+    <w:lvl w:ilvl="5" w:tentative="1">
+      <w:start w:val="1"/>
+      <w:numFmt w:val="bullet"/>
+      <w:lvlText w:val=""/>
+      <w:lvlJc w:val="left"/>
+      <w:pPr>
+        <w:tabs>
+          <w:tab w:val="num" w:pos="4320"/>
+        </w:tabs>
+        <w:ind w:left="4320" w:hanging="360"/>
+      </w:pPr>
+      <w:rPr>
+        <w:rFonts w:ascii="Wingdings" w:hAnsi="Wingdings" w:hint="default"/>
+        <w:sz w:val="20"/>
+      </w:rPr>
+    </w:lvl>
+    <w:lvl w:ilvl="6" w:tentative="1">
+      <w:start w:val="1"/>
+      <w:numFmt w:val="bullet"/>
+      <w:lvlText w:val=""/>
+      <w:lvlJc w:val="left"/>
+      <w:pPr>
+        <w:tabs>
+          <w:tab w:val="num" w:pos="5040"/>
+        </w:tabs>
+        <w:ind w:left="5040" w:hanging="360"/>
+      </w:pPr>
+      <w:rPr>
+        <w:rFonts w:ascii="Wingdings" w:hAnsi="Wingdings" w:hint="default"/>
+        <w:sz w:val="20"/>
+      </w:rPr>
+    </w:lvl>
+    <w:lvl w:ilvl="7" w:tentative="1">
+      <w:start w:val="1"/>
+      <w:numFmt w:val="bullet"/>
+      <w:lvlText w:val=""/>
+      <w:lvlJc w:val="left"/>
+      <w:pPr>
+        <w:tabs>
+          <w:tab w:val="num" w:pos="5760"/>
+        </w:tabs>
+        <w:ind w:left="5760" w:hanging="360"/>
+      </w:pPr>
+      <w:rPr>
+        <w:rFonts w:ascii="Wingdings" w:hAnsi="Wingdings" w:hint="default"/>
+        <w:sz w:val="20"/>
+      </w:rPr>
+    </w:lvl>
+    <w:lvl w:ilvl="8" w:tentative="1">
+      <w:start w:val="1"/>
+      <w:numFmt w:val="bullet"/>
+      <w:lvlText w:val=""/>
+      <w:lvlJc w:val="left"/>
+      <w:pPr>
+        <w:tabs>
+          <w:tab w:val="num" w:pos="6480"/>
+        </w:tabs>
+        <w:ind w:left="6480" w:hanging="360"/>
+      </w:pPr>
+      <w:rPr>
+        <w:rFonts w:ascii="Wingdings" w:hAnsi="Wingdings" w:hint="default"/>
+        <w:sz w:val="20"/>
+      </w:rPr>
+    </w:lvl>
+  </w:abstractNum>
+  <w:abstractNum w:abstractNumId="2" w15:restartNumberingAfterBreak="0">
+    <w:nsid w:val="21382120"/>
+    <w:multiLevelType w:val="multilevel"/>
+    <w:tmpl w:val="ED4E7A2E"/>
+    <w:lvl w:ilvl="0">
+      <w:start w:val="1"/>
+      <w:numFmt w:val="bullet"/>
+      <w:lvlText w:val=""/>
+      <w:lvlJc w:val="left"/>
+      <w:pPr>
+        <w:tabs>
+          <w:tab w:val="num" w:pos="720"/>
+        </w:tabs>
+        <w:ind w:left="720" w:hanging="360"/>
+      </w:pPr>
+      <w:rPr>
+        <w:rFonts w:ascii="Symbol" w:hAnsi="Symbol" w:hint="default"/>
+        <w:sz w:val="20"/>
+      </w:rPr>
+    </w:lvl>
+    <w:lvl w:ilvl="1" w:tentative="1">
+      <w:start w:val="1"/>
+      <w:numFmt w:val="bullet"/>
+      <w:lvlText w:val="o"/>
+      <w:lvlJc w:val="left"/>
+      <w:pPr>
+        <w:tabs>
+          <w:tab w:val="num" w:pos="1440"/>
+        </w:tabs>
+        <w:ind w:left="1440" w:hanging="360"/>
+      </w:pPr>
+      <w:rPr>
+        <w:rFonts w:ascii="Courier New" w:hAnsi="Courier New" w:hint="default"/>
+        <w:sz w:val="20"/>
+      </w:rPr>
+    </w:lvl>
+    <w:lvl w:ilvl="2" w:tentative="1">
+      <w:start w:val="1"/>
+      <w:numFmt w:val="bullet"/>
+      <w:lvlText w:val=""/>
+      <w:lvlJc w:val="left"/>
+      <w:pPr>
+        <w:tabs>
+          <w:tab w:val="num" w:pos="2160"/>
+        </w:tabs>
+        <w:ind w:left="2160" w:hanging="360"/>
+      </w:pPr>
+      <w:rPr>
+        <w:rFonts w:ascii="Wingdings" w:hAnsi="Wingdings" w:hint="default"/>
+        <w:sz w:val="20"/>
+      </w:rPr>
+    </w:lvl>
+    <w:lvl w:ilvl="3" w:tentative="1">
+      <w:start w:val="1"/>
+      <w:numFmt w:val="bullet"/>
+      <w:lvlText w:val=""/>
+      <w:lvlJc w:val="left"/>
+      <w:pPr>
+        <w:tabs>
+          <w:tab w:val="num" w:pos="2880"/>
+        </w:tabs>
+        <w:ind w:left="2880" w:hanging="360"/>
+      </w:pPr>
+      <w:rPr>
+        <w:rFonts w:ascii="Wingdings" w:hAnsi="Wingdings" w:hint="default"/>
+        <w:sz w:val="20"/>
+      </w:rPr>
+    </w:lvl>
+    <w:lvl w:ilvl="4" w:tentative="1">
+      <w:start w:val="1"/>
+      <w:numFmt w:val="bullet"/>
+      <w:lvlText w:val=""/>
+      <w:lvlJc w:val="left"/>
+      <w:pPr>
+        <w:tabs>
+          <w:tab w:val="num" w:pos="3600"/>
+        </w:tabs>
+        <w:ind w:left="3600" w:hanging="360"/>
+      </w:pPr>
+      <w:rPr>
+        <w:rFonts w:ascii="Wingdings" w:hAnsi="Wingdings" w:hint="default"/>
+        <w:sz w:val="20"/>
+      </w:rPr>
+    </w:lvl>
+    <w:lvl w:ilvl="5" w:tentative="1">
+      <w:start w:val="1"/>
+      <w:numFmt w:val="bullet"/>
+      <w:lvlText w:val=""/>
+      <w:lvlJc w:val="left"/>
+      <w:pPr>
+        <w:tabs>
+          <w:tab w:val="num" w:pos="4320"/>
+        </w:tabs>
+        <w:ind w:left="4320" w:hanging="360"/>
+      </w:pPr>
+      <w:rPr>
+        <w:rFonts w:ascii="Wingdings" w:hAnsi="Wingdings" w:hint="default"/>
+        <w:sz w:val="20"/>
+      </w:rPr>
+    </w:lvl>
+    <w:lvl w:ilvl="6" w:tentative="1">
+      <w:start w:val="1"/>
+      <w:numFmt w:val="bullet"/>
+      <w:lvlText w:val=""/>
+      <w:lvlJc w:val="left"/>
+      <w:pPr>
+        <w:tabs>
+          <w:tab w:val="num" w:pos="5040"/>
+        </w:tabs>
+        <w:ind w:left="5040" w:hanging="360"/>
+      </w:pPr>
+      <w:rPr>
+        <w:rFonts w:ascii="Wingdings" w:hAnsi="Wingdings" w:hint="default"/>
+        <w:sz w:val="20"/>
+      </w:rPr>
+    </w:lvl>
+    <w:lvl w:ilvl="7" w:tentative="1">
+      <w:start w:val="1"/>
+      <w:numFmt w:val="bullet"/>
+      <w:lvlText w:val=""/>
+      <w:lvlJc w:val="left"/>
+      <w:pPr>
+        <w:tabs>
+          <w:tab w:val="num" w:pos="5760"/>
+        </w:tabs>
+        <w:ind w:left="5760" w:hanging="360"/>
+      </w:pPr>
+      <w:rPr>
+        <w:rFonts w:ascii="Wingdings" w:hAnsi="Wingdings" w:hint="default"/>
+        <w:sz w:val="20"/>
+      </w:rPr>
+    </w:lvl>
+    <w:lvl w:ilvl="8" w:tentative="1">
+      <w:start w:val="1"/>
+      <w:numFmt w:val="bullet"/>
+      <w:lvlText w:val=""/>
+      <w:lvlJc w:val="left"/>
+      <w:pPr>
+        <w:tabs>
+          <w:tab w:val="num" w:pos="6480"/>
+        </w:tabs>
+        <w:ind w:left="6480" w:hanging="360"/>
+      </w:pPr>
+      <w:rPr>
+        <w:rFonts w:ascii="Wingdings" w:hAnsi="Wingdings" w:hint="default"/>
+        <w:sz w:val="20"/>
+      </w:rPr>
+    </w:lvl>
+  </w:abstractNum>
+  <w:abstractNum w:abstractNumId="3" w15:restartNumberingAfterBreak="0">
+    <w:nsid w:val="254B5D4E"/>
+    <w:multiLevelType w:val="multilevel"/>
+    <w:tmpl w:val="9D3EE294"/>
+    <w:lvl w:ilvl="0">
+      <w:start w:val="1"/>
+      <w:numFmt w:val="bullet"/>
+      <w:lvlText w:val=""/>
+      <w:lvlJc w:val="left"/>
+      <w:pPr>
+        <w:tabs>
+          <w:tab w:val="num" w:pos="720"/>
+        </w:tabs>
+        <w:ind w:left="720" w:hanging="360"/>
+      </w:pPr>
+      <w:rPr>
+        <w:rFonts w:ascii="Symbol" w:hAnsi="Symbol" w:hint="default"/>
+        <w:sz w:val="20"/>
+      </w:rPr>
+    </w:lvl>
+    <w:lvl w:ilvl="1" w:tentative="1">
+      <w:start w:val="1"/>
+      <w:numFmt w:val="bullet"/>
+      <w:lvlText w:val="o"/>
+      <w:lvlJc w:val="left"/>
+      <w:pPr>
+        <w:tabs>
+          <w:tab w:val="num" w:pos="1440"/>
+        </w:tabs>
+        <w:ind w:left="1440" w:hanging="360"/>
+      </w:pPr>
+      <w:rPr>
+        <w:rFonts w:ascii="Courier New" w:hAnsi="Courier New" w:hint="default"/>
+        <w:sz w:val="20"/>
+      </w:rPr>
+    </w:lvl>
+    <w:lvl w:ilvl="2" w:tentative="1">
+      <w:start w:val="1"/>
+      <w:numFmt w:val="bullet"/>
+      <w:lvlText w:val=""/>
+      <w:lvlJc w:val="left"/>
+      <w:pPr>
+        <w:tabs>
+          <w:tab w:val="num" w:pos="2160"/>
+        </w:tabs>
+        <w:ind w:left="2160" w:hanging="360"/>
+      </w:pPr>
+      <w:rPr>
+        <w:rFonts w:ascii="Wingdings" w:hAnsi="Wingdings" w:hint="default"/>
+        <w:sz w:val="20"/>
+      </w:rPr>
+    </w:lvl>
+    <w:lvl w:ilvl="3" w:tentative="1">
+      <w:start w:val="1"/>
+      <w:numFmt w:val="bullet"/>
+      <w:lvlText w:val=""/>
+      <w:lvlJc w:val="left"/>
+      <w:pPr>
+        <w:tabs>
+          <w:tab w:val="num" w:pos="2880"/>
+        </w:tabs>
+        <w:ind w:left="2880" w:hanging="360"/>
+      </w:pPr>
+      <w:rPr>
+        <w:rFonts w:ascii="Wingdings" w:hAnsi="Wingdings" w:hint="default"/>
+        <w:sz w:val="20"/>
+      </w:rPr>
+    </w:lvl>
+    <w:lvl w:ilvl="4" w:tentative="1">
+      <w:start w:val="1"/>
+      <w:numFmt w:val="bullet"/>
+      <w:lvlText w:val=""/>
+      <w:lvlJc w:val="left"/>
+      <w:pPr>
+        <w:tabs>
+          <w:tab w:val="num" w:pos="3600"/>
+        </w:tabs>
+        <w:ind w:left="3600" w:hanging="360"/>
+      </w:pPr>
+      <w:rPr>
+        <w:rFonts w:ascii="Wingdings" w:hAnsi="Wingdings" w:hint="default"/>
+        <w:sz w:val="20"/>
+      </w:rPr>
+    </w:lvl>
+    <w:lvl w:ilvl="5" w:tentative="1">
+      <w:start w:val="1"/>
+      <w:numFmt w:val="bullet"/>
+      <w:lvlText w:val=""/>
+      <w:lvlJc w:val="left"/>
+      <w:pPr>
+        <w:tabs>
+          <w:tab w:val="num" w:pos="4320"/>
+        </w:tabs>
+        <w:ind w:left="4320" w:hanging="360"/>
+      </w:pPr>
+      <w:rPr>
+        <w:rFonts w:ascii="Wingdings" w:hAnsi="Wingdings" w:hint="default"/>
+        <w:sz w:val="20"/>
+      </w:rPr>
+    </w:lvl>
+    <w:lvl w:ilvl="6" w:tentative="1">
+      <w:start w:val="1"/>
+      <w:numFmt w:val="bullet"/>
+      <w:lvlText w:val=""/>
+      <w:lvlJc w:val="left"/>
+      <w:pPr>
+        <w:tabs>
+          <w:tab w:val="num" w:pos="5040"/>
+        </w:tabs>
+        <w:ind w:left="5040" w:hanging="360"/>
+      </w:pPr>
+      <w:rPr>
+        <w:rFonts w:ascii="Wingdings" w:hAnsi="Wingdings" w:hint="default"/>
+        <w:sz w:val="20"/>
+      </w:rPr>
+    </w:lvl>
+    <w:lvl w:ilvl="7" w:tentative="1">
+      <w:start w:val="1"/>
+      <w:numFmt w:val="bullet"/>
+      <w:lvlText w:val=""/>
+      <w:lvlJc w:val="left"/>
+      <w:pPr>
+        <w:tabs>
+          <w:tab w:val="num" w:pos="5760"/>
+        </w:tabs>
+        <w:ind w:left="5760" w:hanging="360"/>
+      </w:pPr>
+      <w:rPr>
+        <w:rFonts w:ascii="Wingdings" w:hAnsi="Wingdings" w:hint="default"/>
+        <w:sz w:val="20"/>
+      </w:rPr>
+    </w:lvl>
+    <w:lvl w:ilvl="8" w:tentative="1">
+      <w:start w:val="1"/>
+      <w:numFmt w:val="bullet"/>
+      <w:lvlText w:val=""/>
+      <w:lvlJc w:val="left"/>
+      <w:pPr>
+        <w:tabs>
+          <w:tab w:val="num" w:pos="6480"/>
+        </w:tabs>
+        <w:ind w:left="6480" w:hanging="360"/>
+      </w:pPr>
+      <w:rPr>
+        <w:rFonts w:ascii="Wingdings" w:hAnsi="Wingdings" w:hint="default"/>
+        <w:sz w:val="20"/>
+      </w:rPr>
+    </w:lvl>
+  </w:abstractNum>
+  <w:abstractNum w:abstractNumId="4" w15:restartNumberingAfterBreak="0">
     <w:nsid w:val="257C3453"/>
     <w:multiLevelType w:val="multilevel"/>
     <w:tmpl w:val="2CB45BA2"/>
@@ -899,7 +1348,120 @@
       </w:pPr>
     </w:lvl>
   </w:abstractNum>
-  <w:abstractNum w:abstractNumId="1" w15:restartNumberingAfterBreak="0">
+  <w:abstractNum w:abstractNumId="5" w15:restartNumberingAfterBreak="0">
+    <w:nsid w:val="271B6B78"/>
+    <w:multiLevelType w:val="multilevel"/>
+    <w:tmpl w:val="5558753C"/>
+    <w:lvl w:ilvl="0">
+      <w:start w:val="1"/>
+      <w:numFmt w:val="decimal"/>
+      <w:lvlText w:val="%1."/>
+      <w:lvlJc w:val="left"/>
+      <w:pPr>
+        <w:tabs>
+          <w:tab w:val="num" w:pos="720"/>
+        </w:tabs>
+        <w:ind w:left="720" w:hanging="360"/>
+      </w:pPr>
+    </w:lvl>
+    <w:lvl w:ilvl="1" w:tentative="1">
+      <w:start w:val="1"/>
+      <w:numFmt w:val="decimal"/>
+      <w:lvlText w:val="%2."/>
+      <w:lvlJc w:val="left"/>
+      <w:pPr>
+        <w:tabs>
+          <w:tab w:val="num" w:pos="1440"/>
+        </w:tabs>
+        <w:ind w:left="1440" w:hanging="360"/>
+      </w:pPr>
+    </w:lvl>
+    <w:lvl w:ilvl="2" w:tentative="1">
+      <w:start w:val="1"/>
+      <w:numFmt w:val="decimal"/>
+      <w:lvlText w:val="%3."/>
+      <w:lvlJc w:val="left"/>
+      <w:pPr>
+        <w:tabs>
+          <w:tab w:val="num" w:pos="2160"/>
+        </w:tabs>
+        <w:ind w:left="2160" w:hanging="360"/>
+      </w:pPr>
+    </w:lvl>
+    <w:lvl w:ilvl="3" w:tentative="1">
+      <w:start w:val="1"/>
+      <w:numFmt w:val="decimal"/>
+      <w:lvlText w:val="%4."/>
+      <w:lvlJc w:val="left"/>
+      <w:pPr>
+        <w:tabs>
+          <w:tab w:val="num" w:pos="2880"/>
+        </w:tabs>
+        <w:ind w:left="2880" w:hanging="360"/>
+      </w:pPr>
+    </w:lvl>
+    <w:lvl w:ilvl="4" w:tentative="1">
+      <w:start w:val="1"/>
+      <w:numFmt w:val="decimal"/>
+      <w:lvlText w:val="%5."/>
+      <w:lvlJc w:val="left"/>
+      <w:pPr>
+        <w:tabs>
+          <w:tab w:val="num" w:pos="3600"/>
+        </w:tabs>
+        <w:ind w:left="3600" w:hanging="360"/>
+      </w:pPr>
+    </w:lvl>
+    <w:lvl w:ilvl="5" w:tentative="1">
+      <w:start w:val="1"/>
+      <w:numFmt w:val="decimal"/>
+      <w:lvlText w:val="%6."/>
+      <w:lvlJc w:val="left"/>
+      <w:pPr>
+        <w:tabs>
+          <w:tab w:val="num" w:pos="4320"/>
+        </w:tabs>
+        <w:ind w:left="4320" w:hanging="360"/>
+      </w:pPr>
+    </w:lvl>
+    <w:lvl w:ilvl="6" w:tentative="1">
+      <w:start w:val="1"/>
+      <w:numFmt w:val="decimal"/>
+      <w:lvlText w:val="%7."/>
+      <w:lvlJc w:val="left"/>
+      <w:pPr>
+        <w:tabs>
+          <w:tab w:val="num" w:pos="5040"/>
+        </w:tabs>
+        <w:ind w:left="5040" w:hanging="360"/>
+      </w:pPr>
+    </w:lvl>
+    <w:lvl w:ilvl="7" w:tentative="1">
+      <w:start w:val="1"/>
+      <w:numFmt w:val="decimal"/>
+      <w:lvlText w:val="%8."/>
+      <w:lvlJc w:val="left"/>
+      <w:pPr>
+        <w:tabs>
+          <w:tab w:val="num" w:pos="5760"/>
+        </w:tabs>
+        <w:ind w:left="5760" w:hanging="360"/>
+      </w:pPr>
+    </w:lvl>
+    <w:lvl w:ilvl="8" w:tentative="1">
+      <w:start w:val="1"/>
+      <w:numFmt w:val="decimal"/>
+      <w:lvlText w:val="%9."/>
+      <w:lvlJc w:val="left"/>
+      <w:pPr>
+        <w:tabs>
+          <w:tab w:val="num" w:pos="6480"/>
+        </w:tabs>
+        <w:ind w:left="6480" w:hanging="360"/>
+      </w:pPr>
+    </w:lvl>
+  </w:abstractNum>
+  <w:abstractNum w:abstractNumId="6" w15:restartNumberingAfterBreak="0">
     <w:nsid w:val="33B60E1F"/>
     <w:multiLevelType w:val="multilevel"/>
     <w:tmpl w:val="E8580DE2"/>
@@ -1012,7 +1574,120 @@
       </w:pPr>
     </w:lvl>
   </w:abstractNum>
-  <w:abstractNum w:abstractNumId="2" w15:restartNumberingAfterBreak="0">
+  <w:abstractNum w:abstractNumId="7" w15:restartNumberingAfterBreak="0">
+    <w:nsid w:val="3700280F"/>
+    <w:multiLevelType w:val="multilevel"/>
+    <w:tmpl w:val="2340A35C"/>
+    <w:lvl w:ilvl="0">
+      <w:start w:val="1"/>
+      <w:numFmt w:val="decimal"/>
+      <w:lvlText w:val="%1."/>
+      <w:lvlJc w:val="left"/>
+      <w:pPr>
+        <w:tabs>
+          <w:tab w:val="num" w:pos="720"/>
+        </w:tabs>
+        <w:ind w:left="720" w:hanging="360"/>
+      </w:pPr>
+    </w:lvl>
+    <w:lvl w:ilvl="1" w:tentative="1">
+      <w:start w:val="1"/>
+      <w:numFmt w:val="decimal"/>
+      <w:lvlText w:val="%2."/>
+      <w:lvlJc w:val="left"/>
+      <w:pPr>
+        <w:tabs>
+          <w:tab w:val="num" w:pos="1440"/>
+        </w:tabs>
+        <w:ind w:left="1440" w:hanging="360"/>
+      </w:pPr>
+    </w:lvl>
+    <w:lvl w:ilvl="2" w:tentative="1">
+      <w:start w:val="1"/>
+      <w:numFmt w:val="decimal"/>
+      <w:lvlText w:val="%3."/>
+      <w:lvlJc w:val="left"/>
+      <w:pPr>
+        <w:tabs>
+          <w:tab w:val="num" w:pos="2160"/>
+        </w:tabs>
+        <w:ind w:left="2160" w:hanging="360"/>
+      </w:pPr>
+    </w:lvl>
+    <w:lvl w:ilvl="3" w:tentative="1">
+      <w:start w:val="1"/>
+      <w:numFmt w:val="decimal"/>
+      <w:lvlText w:val="%4."/>
+      <w:lvlJc w:val="left"/>
+      <w:pPr>
+        <w:tabs>
+          <w:tab w:val="num" w:pos="2880"/>
+        </w:tabs>
+        <w:ind w:left="2880" w:hanging="360"/>
+      </w:pPr>
+    </w:lvl>
+    <w:lvl w:ilvl="4" w:tentative="1">
+      <w:start w:val="1"/>
+      <w:numFmt w:val="decimal"/>
+      <w:lvlText w:val="%5."/>
+      <w:lvlJc w:val="left"/>
+      <w:pPr>
+        <w:tabs>
+          <w:tab w:val="num" w:pos="3600"/>
+        </w:tabs>
+        <w:ind w:left="3600" w:hanging="360"/>
+      </w:pPr>
+    </w:lvl>
+    <w:lvl w:ilvl="5" w:tentative="1">
+      <w:start w:val="1"/>
+      <w:numFmt w:val="decimal"/>
+      <w:lvlText w:val="%6."/>
+      <w:lvlJc w:val="left"/>
+      <w:pPr>
+        <w:tabs>
+          <w:tab w:val="num" w:pos="4320"/>
+        </w:tabs>
+        <w:ind w:left="4320" w:hanging="360"/>
+      </w:pPr>
+    </w:lvl>
+    <w:lvl w:ilvl="6" w:tentative="1">
+      <w:start w:val="1"/>
+      <w:numFmt w:val="decimal"/>
+      <w:lvlText w:val="%7."/>
+      <w:lvlJc w:val="left"/>
+      <w:pPr>
+        <w:tabs>
+          <w:tab w:val="num" w:pos="5040"/>
+        </w:tabs>
+        <w:ind w:left="5040" w:hanging="360"/>
+      </w:pPr>
+    </w:lvl>
+    <w:lvl w:ilvl="7" w:tentative="1">
+      <w:start w:val="1"/>
+      <w:numFmt w:val="decimal"/>
+      <w:lvlText w:val="%8."/>
+      <w:lvlJc w:val="left"/>
+      <w:pPr>
+        <w:tabs>
+          <w:tab w:val="num" w:pos="5760"/>
+        </w:tabs>
+        <w:ind w:left="5760" w:hanging="360"/>
+      </w:pPr>
+    </w:lvl>
+    <w:lvl w:ilvl="8" w:tentative="1">
+      <w:start w:val="1"/>
+      <w:numFmt w:val="decimal"/>
+      <w:lvlText w:val="%9."/>
+      <w:lvlJc w:val="left"/>
+      <w:pPr>
+        <w:tabs>
+          <w:tab w:val="num" w:pos="6480"/>
+        </w:tabs>
+        <w:ind w:left="6480" w:hanging="360"/>
+      </w:pPr>
+    </w:lvl>
+  </w:abstractNum>
+  <w:abstractNum w:abstractNumId="8" w15:restartNumberingAfterBreak="0">
     <w:nsid w:val="3F137E64"/>
     <w:multiLevelType w:val="multilevel"/>
     <w:tmpl w:val="0FD0EBBC"/>
@@ -1161,7 +1836,7 @@
       </w:rPr>
     </w:lvl>
   </w:abstractNum>
-  <w:abstractNum w:abstractNumId="3" w15:restartNumberingAfterBreak="0">
+  <w:abstractNum w:abstractNumId="9" w15:restartNumberingAfterBreak="0">
     <w:nsid w:val="53E00233"/>
     <w:multiLevelType w:val="multilevel"/>
     <w:tmpl w:val="35289704"/>
@@ -1310,7 +1985,120 @@
       </w:rPr>
     </w:lvl>
   </w:abstractNum>
-  <w:abstractNum w:abstractNumId="4" w15:restartNumberingAfterBreak="0">
+  <w:abstractNum w:abstractNumId="10" w15:restartNumberingAfterBreak="0">
+    <w:nsid w:val="5B3010E3"/>
+    <w:multiLevelType w:val="multilevel"/>
+    <w:tmpl w:val="F15E36CA"/>
+    <w:lvl w:ilvl="0">
+      <w:start w:val="1"/>
+      <w:numFmt w:val="decimal"/>
+      <w:lvlText w:val="%1."/>
+      <w:lvlJc w:val="left"/>
+      <w:pPr>
+        <w:tabs>
+          <w:tab w:val="num" w:pos="720"/>
+        </w:tabs>
+        <w:ind w:left="720" w:hanging="360"/>
+      </w:pPr>
+    </w:lvl>
+    <w:lvl w:ilvl="1" w:tentative="1">
+      <w:start w:val="1"/>
+      <w:numFmt w:val="decimal"/>
+      <w:lvlText w:val="%2."/>
+      <w:lvlJc w:val="left"/>
+      <w:pPr>
+        <w:tabs>
+          <w:tab w:val="num" w:pos="1440"/>
+        </w:tabs>
+        <w:ind w:left="1440" w:hanging="360"/>
+      </w:pPr>
+    </w:lvl>
+    <w:lvl w:ilvl="2" w:tentative="1">
+      <w:start w:val="1"/>
+      <w:numFmt w:val="decimal"/>
+      <w:lvlText w:val="%3."/>
+      <w:lvlJc w:val="left"/>
+      <w:pPr>
+        <w:tabs>
+          <w:tab w:val="num" w:pos="2160"/>
+        </w:tabs>
+        <w:ind w:left="2160" w:hanging="360"/>
+      </w:pPr>
+    </w:lvl>
+    <w:lvl w:ilvl="3" w:tentative="1">
+      <w:start w:val="1"/>
+      <w:numFmt w:val="decimal"/>
+      <w:lvlText w:val="%4."/>
+      <w:lvlJc w:val="left"/>
+      <w:pPr>
+        <w:tabs>
+          <w:tab w:val="num" w:pos="2880"/>
+        </w:tabs>
+        <w:ind w:left="2880" w:hanging="360"/>
+      </w:pPr>
+    </w:lvl>
+    <w:lvl w:ilvl="4" w:tentative="1">
+      <w:start w:val="1"/>
+      <w:numFmt w:val="decimal"/>
+      <w:lvlText w:val="%5."/>
+      <w:lvlJc w:val="left"/>
+      <w:pPr>
+        <w:tabs>
+          <w:tab w:val="num" w:pos="3600"/>
+        </w:tabs>
+        <w:ind w:left="3600" w:hanging="360"/>
+      </w:pPr>
+    </w:lvl>
+    <w:lvl w:ilvl="5" w:tentative="1">
+      <w:start w:val="1"/>
+      <w:numFmt w:val="decimal"/>
+      <w:lvlText w:val="%6."/>
+      <w:lvlJc w:val="left"/>
+      <w:pPr>
+        <w:tabs>
+          <w:tab w:val="num" w:pos="4320"/>
+        </w:tabs>
+        <w:ind w:left="4320" w:hanging="360"/>
+      </w:pPr>
+    </w:lvl>
+    <w:lvl w:ilvl="6" w:tentative="1">
+      <w:start w:val="1"/>
+      <w:numFmt w:val="decimal"/>
+      <w:lvlText w:val="%7."/>
+      <w:lvlJc w:val="left"/>
+      <w:pPr>
+        <w:tabs>
+          <w:tab w:val="num" w:pos="5040"/>
+        </w:tabs>
+        <w:ind w:left="5040" w:hanging="360"/>
+      </w:pPr>
+    </w:lvl>
+    <w:lvl w:ilvl="7" w:tentative="1">
+      <w:start w:val="1"/>
+      <w:numFmt w:val="decimal"/>
+      <w:lvlText w:val="%8."/>
+      <w:lvlJc w:val="left"/>
+      <w:pPr>
+        <w:tabs>
+          <w:tab w:val="num" w:pos="5760"/>
+        </w:tabs>
+        <w:ind w:left="5760" w:hanging="360"/>
+      </w:pPr>
+    </w:lvl>
+    <w:lvl w:ilvl="8" w:tentative="1">
+      <w:start w:val="1"/>
+      <w:numFmt w:val="decimal"/>
+      <w:lvlText w:val="%9."/>
+      <w:lvlJc w:val="left"/>
+      <w:pPr>
+        <w:tabs>
+          <w:tab w:val="num" w:pos="6480"/>
+        </w:tabs>
+        <w:ind w:left="6480" w:hanging="360"/>
+      </w:pPr>
+    </w:lvl>
+  </w:abstractNum>
+  <w:abstractNum w:abstractNumId="11" w15:restartNumberingAfterBreak="0">
     <w:nsid w:val="609D2810"/>
     <w:multiLevelType w:val="multilevel"/>
     <w:tmpl w:val="70FCEA5A"/>
@@ -1459,7 +2247,7 @@
       </w:rPr>
     </w:lvl>
   </w:abstractNum>
-  <w:abstractNum w:abstractNumId="5" w15:restartNumberingAfterBreak="0">
+  <w:abstractNum w:abstractNumId="12" w15:restartNumberingAfterBreak="0">
     <w:nsid w:val="61F303A0"/>
     <w:multiLevelType w:val="multilevel"/>
     <w:tmpl w:val="958C8ED0"/>
@@ -1572,7 +2360,7 @@
       </w:pPr>
     </w:lvl>
   </w:abstractNum>
-  <w:abstractNum w:abstractNumId="6" w15:restartNumberingAfterBreak="0">
+  <w:abstractNum w:abstractNumId="13" w15:restartNumberingAfterBreak="0">
     <w:nsid w:val="680555C0"/>
     <w:multiLevelType w:val="multilevel"/>
     <w:tmpl w:val="EAD6C4A0"/>
@@ -1721,7 +2509,7 @@
       </w:rPr>
     </w:lvl>
   </w:abstractNum>
-  <w:abstractNum w:abstractNumId="7" w15:restartNumberingAfterBreak="0">
+  <w:abstractNum w:abstractNumId="14" w15:restartNumberingAfterBreak="0">
     <w:nsid w:val="79657081"/>
     <w:multiLevelType w:val="multilevel"/>
     <w:tmpl w:val="A7969A46"/>
@@ -1871,28 +2659,49 @@
     </w:lvl>
   </w:abstractNum>
   <w:num w:numId="1" w16cid:durableId="2038042727">
+    <w:abstractNumId w:val="14"/>
+  </w:num>
+  <w:num w:numId="2" w16cid:durableId="1354727137">
+    <w:abstractNumId w:val="13"/>
+  </w:num>
+  <w:num w:numId="3" w16cid:durableId="155582692">
+    <w:abstractNumId w:val="8"/>
+  </w:num>
+  <w:num w:numId="4" w16cid:durableId="749041636">
+    <w:abstractNumId w:val="12"/>
+  </w:num>
+  <w:num w:numId="5" w16cid:durableId="1930036738">
+    <w:abstractNumId w:val="6"/>
+  </w:num>
+  <w:num w:numId="6" w16cid:durableId="1724061882">
+    <w:abstractNumId w:val="4"/>
+  </w:num>
+  <w:num w:numId="7" w16cid:durableId="25526182">
+    <w:abstractNumId w:val="9"/>
+  </w:num>
+  <w:num w:numId="8" w16cid:durableId="155154858">
+    <w:abstractNumId w:val="11"/>
+  </w:num>
+  <w:num w:numId="9" w16cid:durableId="720175801">
+    <w:abstractNumId w:val="1"/>
+  </w:num>
+  <w:num w:numId="10" w16cid:durableId="97992842">
+    <w:abstractNumId w:val="3"/>
+  </w:num>
+  <w:num w:numId="11" w16cid:durableId="1025446923">
     <w:abstractNumId w:val="7"/>
   </w:num>
-  <w:num w:numId="2" w16cid:durableId="1354727137">
-    <w:abstractNumId w:val="6"/>
+  <w:num w:numId="12" w16cid:durableId="2040935809">
+    <w:abstractNumId w:val="5"/>
   </w:num>
-  <w:num w:numId="3" w16cid:durableId="155582692">
+  <w:num w:numId="13" w16cid:durableId="920136393">
+    <w:abstractNumId w:val="10"/>
+  </w:num>
+  <w:num w:numId="14" w16cid:durableId="1856455100">
     <w:abstractNumId w:val="2"/>
   </w:num>
-  <w:num w:numId="4" w16cid:durableId="749041636">
-    <w:abstractNumId w:val="5"/>
-  </w:num>
-  <w:num w:numId="5" w16cid:durableId="1930036738">
-    <w:abstractNumId w:val="1"/>
-  </w:num>
-  <w:num w:numId="6" w16cid:durableId="1724061882">
+  <w:num w:numId="15" w16cid:durableId="1606884962">
     <w:abstractNumId w:val="0"/>
-  </w:num>
-  <w:num w:numId="7" w16cid:durableId="25526182">
-    <w:abstractNumId w:val="3"/>
-  </w:num>
-  <w:num w:numId="8" w16cid:durableId="155154858">
-    <w:abstractNumId w:val="4"/>
   </w:num>
 </w:numbering>
 </file>

</xml_diff>